<commit_message>
bigger data set for movies
</commit_message>
<xml_diff>
--- a/src/preguntas.docx
+++ b/src/preguntas.docx
@@ -18,6 +18,8 @@
         </w:rPr>
         <w:t>Saludos Prof. Miguel Nieves Acevedo,</w:t>
       </w:r>
+      <w:bookmarkStart w:id="0" w:name="_GoBack"/>
+      <w:bookmarkEnd w:id="0"/>
     </w:p>
     <w:p>
       <w:pPr>
@@ -27,8 +29,15 @@
           <w:szCs w:val="24"/>
         </w:rPr>
       </w:pPr>
-      <w:bookmarkStart w:id="0" w:name="_GoBack"/>
-      <w:bookmarkEnd w:id="0"/>
+    </w:p>
+    <w:p>
+      <w:pPr>
+        <w:rPr>
+          <w:rFonts w:ascii="Times New Roman" w:hAnsi="Times New Roman" w:cs="Times New Roman"/>
+          <w:sz w:val="24"/>
+          <w:szCs w:val="24"/>
+        </w:rPr>
+      </w:pPr>
       <w:r>
         <w:rPr>
           <w:rFonts w:ascii="Times New Roman" w:hAnsi="Times New Roman" w:cs="Times New Roman"/>
@@ -55,6 +64,7 @@
         <w:t>Dustin</w:t>
       </w:r>
     </w:p>
+    <w:p/>
     <w:sectPr>
       <w:pgSz w:w="12240" w:h="15840"/>
       <w:pgMar w:top="1440" w:right="1440" w:bottom="1440" w:left="1440" w:header="720" w:footer="720" w:gutter="0"/>
@@ -585,6 +595,7 @@
   <w:style w:type="paragraph" w:default="1" w:styleId="Normal">
     <w:name w:val="Normal"/>
     <w:qFormat/>
+    <w:rsid w:val="00705C37"/>
     <w:rPr>
       <w:lang w:val="es-PR"/>
     </w:rPr>

</xml_diff>